<commit_message>
Adding Text Styles, need to make them adhere to the palette
</commit_message>
<xml_diff>
--- a/Assets/UI.docx
+++ b/Assets/UI.docx
@@ -13,6 +13,17 @@
       </w:r>
       <w:r>
         <w:t xml:space="preserve"> (on rented)</w:t>
+      </w:r>
+    </w:p>
+    <w:p>
+      <w:r>
+        <w:t>When color palette is altered, text styles will be updated</w:t>
+      </w:r>
+      <w:r>
+        <w:t>. Maybe put in functionality that allows text styles to be bound to observables.</w:t>
+      </w:r>
+      <w:r>
+        <w:t xml:space="preserve"> Hell maybe make them observables?</w:t>
       </w:r>
     </w:p>
     <w:p>
@@ -65,23 +76,7 @@
           <w:b/>
           <w:bCs/>
         </w:rPr>
-        <w:t xml:space="preserve">: </w:t>
-      </w:r>
-      <w:proofErr w:type="spellStart"/>
-      <w:r>
-        <w:rPr>
-          <w:b/>
-          <w:bCs/>
-        </w:rPr>
-        <w:t>ElementPool</w:t>
-      </w:r>
-      <w:proofErr w:type="spellEnd"/>
-      <w:r>
-        <w:rPr>
-          <w:b/>
-          <w:bCs/>
-        </w:rPr>
-        <w:t>&lt;Element&gt;</w:t>
+        <w:t>: ElementPool&lt;Element&gt;</w:t>
       </w:r>
     </w:p>
     <w:p>
@@ -129,15 +124,7 @@
     </w:p>
     <w:p>
       <w:r>
-        <w:t xml:space="preserve">The </w:t>
-      </w:r>
-      <w:proofErr w:type="spellStart"/>
-      <w:r>
-        <w:t>rect</w:t>
-      </w:r>
-      <w:proofErr w:type="spellEnd"/>
-      <w:r>
-        <w:t xml:space="preserve"> transform of the currently highlighted element (if there is one)</w:t>
+        <w:t>The rect transform of the currently highlighted element (if there is one)</w:t>
       </w:r>
     </w:p>
     <w:p>
@@ -164,15 +151,7 @@
     </w:p>
     <w:p>
       <w:r>
-        <w:t xml:space="preserve">Boolean for flagging when the </w:t>
-      </w:r>
-      <w:proofErr w:type="spellStart"/>
-      <w:r>
-        <w:t>ui</w:t>
-      </w:r>
-      <w:proofErr w:type="spellEnd"/>
-      <w:r>
-        <w:t xml:space="preserve"> element is still moving</w:t>
+        <w:t>Boolean for flagging when the ui element is still moving</w:t>
       </w:r>
     </w:p>
     <w:p/>
@@ -183,6 +162,7 @@
     </w:p>
     <w:p>
       <w:r>
+        <w:lastRenderedPageBreak/>
         <w:t>Drop shadow for Stats like Attack</w:t>
       </w:r>
       <w:r>

</xml_diff>